<commit_message>
add offline script install paks and modify guide
</commit_message>
<xml_diff>
--- a/ibm-turbo-offline-deployment-readme.docx
+++ b/ibm-turbo-offline-deployment-readme.docx
@@ -46,7 +46,23 @@
         <w:rPr>
           <w:rtl w:val="0"/>
         </w:rPr>
-        <w:t xml:space="preserve">https://ibm.box.com/s/vijxnphbhcr54p8tttpa2d0bi6yiw4ll</w:t>
+        <w:t xml:space="preserve">https://github.com/dankliu/ibm-repo.git</w:t>
+      </w:r>
+    </w:p>
+    <w:p>
+      <w:pPr>
+        <w:rPr/>
+      </w:pPr>
+      <w:r>
+        <w:rPr>
+          <w:rtl w:val="0"/>
+        </w:rPr>
+        <w:t xml:space="preserve">https://ibm.ent.box.com/s/5dv1q3tljw4b3df26hvytq24tn8r679p</w:t>
+      </w:r>
+      <w:r>
+        <w:rPr>
+          <w:rtl w:val="0"/>
+        </w:rPr>
       </w:r>
     </w:p>
     <w:p>
@@ -68,6 +84,28 @@
           <w:rFonts w:ascii="Arial Unicode MS" w:cs="Arial Unicode MS" w:eastAsia="Arial Unicode MS" w:hAnsi="Arial Unicode MS"/>
           <w:rtl w:val="0"/>
         </w:rPr>
+        <w:t xml:space="preserve">附註: Git版本壓縮檔分割較多、解壓縮及執行方式請參考Git內README.md</w:t>
+      </w:r>
+    </w:p>
+    <w:p>
+      <w:pPr>
+        <w:rPr/>
+      </w:pPr>
+      <w:r>
+        <w:rPr>
+          <w:rtl w:val="0"/>
+        </w:rPr>
+      </w:r>
+    </w:p>
+    <w:p>
+      <w:pPr>
+        <w:rPr/>
+      </w:pPr>
+      <w:r>
+        <w:rPr>
+          <w:rFonts w:ascii="Arial Unicode MS" w:cs="Arial Unicode MS" w:eastAsia="Arial Unicode MS" w:hAnsi="Arial Unicode MS"/>
+          <w:rtl w:val="0"/>
+        </w:rPr>
         <w:t xml:space="preserve">1. 下載壓縮Image檔案解壓縮tar檔案至同一目錄 (Step.3執行script使用此路徑)</w:t>
       </w:r>
     </w:p>
@@ -123,7 +161,7 @@
         <w:rPr>
           <w:rtl w:val="0"/>
         </w:rPr>
-        <w:t xml:space="preserve">tar zxvf ibm-turbo-install-paks-20220726.tar.gz</w:t>
+        <w:t xml:space="preserve">tar zxvf ibm-turbo-install-paks-20220804.tar.gz</w:t>
       </w:r>
     </w:p>
     <w:p>
@@ -197,38 +235,65 @@
     </w:p>
     <w:p>
       <w:pPr>
-        <w:rPr/>
+        <w:rPr>
+          <w:color w:val="0000ff"/>
+        </w:rPr>
       </w:pPr>
       <w:r>
         <w:rPr>
           <w:rFonts w:ascii="Arial Unicode MS" w:cs="Arial Unicode MS" w:eastAsia="Arial Unicode MS" w:hAnsi="Arial Unicode MS"/>
           <w:rtl w:val="0"/>
         </w:rPr>
-        <w:t xml:space="preserve">drwxr-xr-x. 2 root root 123  7月 26 18:50 kubeturbo-script  // kubeturbo yaml setup</w:t>
-      </w:r>
-    </w:p>
-    <w:p>
-      <w:pPr>
-        <w:rPr/>
+        <w:t xml:space="preserve">drwxr-xr-x. 2 root root 123  7月 26 18:50 kubeturbo-script  // </w:t>
+      </w:r>
+      <w:r>
+        <w:rPr>
+          <w:color w:val="0000ff"/>
+          <w:rtl w:val="0"/>
+        </w:rPr>
+        <w:t xml:space="preserve">kubeturbo yaml setup</w:t>
+      </w:r>
+    </w:p>
+    <w:p>
+      <w:pPr>
+        <w:rPr>
+          <w:color w:val="0000ff"/>
+        </w:rPr>
       </w:pPr>
       <w:r>
         <w:rPr>
           <w:rFonts w:ascii="Arial Unicode MS" w:cs="Arial Unicode MS" w:eastAsia="Arial Unicode MS" w:hAnsi="Arial Unicode MS"/>
           <w:rtl w:val="0"/>
         </w:rPr>
-        <w:t xml:space="preserve">drwxr-xr-x. 2 root root 125  7月 26 19:19 turbo-image-script // private docker registry create and image load/push script</w:t>
-      </w:r>
-    </w:p>
-    <w:p>
-      <w:pPr>
-        <w:rPr/>
+        <w:t xml:space="preserve">drwxr-xr-x. 2 root root 125  7月 26 19:19 turbo-image-script // </w:t>
+      </w:r>
+      <w:r>
+        <w:rPr>
+          <w:color w:val="0000ff"/>
+          <w:rtl w:val="0"/>
+        </w:rPr>
+        <w:t xml:space="preserve">private docker registry create and image load/push script</w:t>
+      </w:r>
+    </w:p>
+    <w:p>
+      <w:pPr>
+        <w:rPr>
+          <w:color w:val="0000ff"/>
+        </w:rPr>
       </w:pPr>
       <w:r>
         <w:rPr>
           <w:rFonts w:ascii="Arial Unicode MS" w:cs="Arial Unicode MS" w:eastAsia="Arial Unicode MS" w:hAnsi="Arial Unicode MS"/>
           <w:rtl w:val="0"/>
         </w:rPr>
-        <w:t xml:space="preserve">drwxr-xr-x. 2 root root 196  7月 26 18:54 turbo-script // turbo yaml setup</w:t>
+        <w:t xml:space="preserve">drwxr-xr-x. 2 root root 196  7月 26 18:54 turbo-script // </w:t>
+      </w:r>
+      <w:r>
+        <w:rPr>
+          <w:color w:val="0000ff"/>
+          <w:rtl w:val="0"/>
+        </w:rPr>
+        <w:t xml:space="preserve">turbo yaml setup</w:t>
       </w:r>
     </w:p>
     <w:p>
@@ -376,20 +441,32 @@
       </w:pPr>
       <w:r>
         <w:rPr>
-          <w:rtl w:val="0"/>
-        </w:rPr>
-        <w:t xml:space="preserve">Step 5. yaml setting Private Docker Registry: localhost:5000</w:t>
-      </w:r>
-    </w:p>
-    <w:p>
-      <w:pPr>
-        <w:rPr/>
-      </w:pPr>
-      <w:r>
-        <w:rPr>
           <w:rFonts w:ascii="Arial Unicode MS" w:cs="Arial Unicode MS" w:eastAsia="Arial Unicode MS" w:hAnsi="Arial Unicode MS"/>
           <w:rtl w:val="0"/>
         </w:rPr>
+        <w:t xml:space="preserve">Setting Private Docker Registry - 設定本地容器倉庫</w:t>
+      </w:r>
+    </w:p>
+    <w:p>
+      <w:pPr>
+        <w:rPr/>
+      </w:pPr>
+      <w:r>
+        <w:rPr>
+          <w:rtl w:val="0"/>
+        </w:rPr>
+        <w:t xml:space="preserve">==================================================</w:t>
+      </w:r>
+    </w:p>
+    <w:p>
+      <w:pPr>
+        <w:rPr/>
+      </w:pPr>
+      <w:r>
+        <w:rPr>
+          <w:rFonts w:ascii="Arial Unicode MS" w:cs="Arial Unicode MS" w:eastAsia="Arial Unicode MS" w:hAnsi="Arial Unicode MS"/>
+          <w:rtl w:val="0"/>
+        </w:rPr>
         <w:t xml:space="preserve">更改設定Private Docker Registry下載位置</w:t>
       </w:r>
     </w:p>
@@ -477,17 +554,60 @@
         <w:rPr>
           <w:rtl w:val="0"/>
         </w:rPr>
-        <w:t xml:space="preserve">        image: localhost:5000/turbonomic/t8c-operator:42.10</w:t>
-      </w:r>
-    </w:p>
-    <w:p>
-      <w:pPr>
-        <w:rPr/>
-      </w:pPr>
-      <w:r>
-        <w:rPr>
-          <w:rtl w:val="0"/>
-        </w:rPr>
+        <w:t xml:space="preserve">        image: </w:t>
+      </w:r>
+      <w:r>
+        <w:rPr>
+          <w:color w:val="ff0000"/>
+          <w:rtl w:val="0"/>
+        </w:rPr>
+        <w:t xml:space="preserve">localhost:5000</w:t>
+      </w:r>
+      <w:r>
+        <w:rPr>
+          <w:rtl w:val="0"/>
+        </w:rPr>
+        <w:t xml:space="preserve">/turbonomic/t8c-operator:42.10</w:t>
+      </w:r>
+    </w:p>
+    <w:p>
+      <w:pPr>
+        <w:rPr/>
+      </w:pPr>
+      <w:r>
+        <w:rPr>
+          <w:rtl w:val="0"/>
+        </w:rPr>
+      </w:r>
+    </w:p>
+    <w:p>
+      <w:pPr>
+        <w:rPr>
+          <w:color w:val="0000ff"/>
+        </w:rPr>
+      </w:pPr>
+      <w:r>
+        <w:rPr>
+          <w:rFonts w:ascii="Arial Unicode MS" w:cs="Arial Unicode MS" w:eastAsia="Arial Unicode MS" w:hAnsi="Arial Unicode MS"/>
+          <w:color w:val="0000ff"/>
+          <w:rtl w:val="0"/>
+        </w:rPr>
+        <w:t xml:space="preserve">注意: Turbo On-Premises需先建置StorageClass、確認設定參數於turbo_default_cr.yaml</w:t>
+      </w:r>
+    </w:p>
+    <w:p>
+      <w:pPr>
+        <w:rPr>
+          <w:color w:val="0000ff"/>
+        </w:rPr>
+      </w:pPr>
+      <w:r>
+        <w:rPr>
+          <w:rFonts w:ascii="Arial Unicode MS" w:cs="Arial Unicode MS" w:eastAsia="Arial Unicode MS" w:hAnsi="Arial Unicode MS"/>
+          <w:color w:val="0000ff"/>
+          <w:rtl w:val="0"/>
+        </w:rPr>
+        <w:t xml:space="preserve">修改紅色部分(包含repository位置、以及storageClassName)</w:t>
       </w:r>
     </w:p>
     <w:p>
@@ -530,40 +650,49 @@
         <w:rPr>
           <w:rtl w:val="0"/>
         </w:rPr>
-        <w:t xml:space="preserve">  #  registry: localhost:5000/turbonomic</w:t>
-      </w:r>
-    </w:p>
-    <w:p>
-      <w:pPr>
-        <w:rPr/>
-      </w:pPr>
-      <w:r>
-        <w:rPr>
-          <w:rtl w:val="0"/>
-        </w:rPr>
-        <w:t xml:space="preserve">  #  imageUsername: turbouser</w:t>
-      </w:r>
-    </w:p>
-    <w:p>
-      <w:pPr>
-        <w:rPr/>
-      </w:pPr>
-      <w:r>
-        <w:rPr>
-          <w:rtl w:val="0"/>
-        </w:rPr>
-        <w:t xml:space="preserve">  #  imagePassword: turbopassword</w:t>
-      </w:r>
-    </w:p>
-    <w:p>
-      <w:pPr>
-        <w:rPr/>
-      </w:pPr>
-      <w:r>
-        <w:rPr>
-          <w:rtl w:val="0"/>
-        </w:rPr>
-        <w:t xml:space="preserve">    repository: localhost:5000/turbonomic</w:t>
+        <w:t xml:space="preserve">  # registry: localhost:5000/turbonomic</w:t>
+      </w:r>
+    </w:p>
+    <w:p>
+      <w:pPr>
+        <w:rPr/>
+      </w:pPr>
+      <w:r>
+        <w:rPr>
+          <w:rtl w:val="0"/>
+        </w:rPr>
+        <w:t xml:space="preserve">  # imageUsername: turbouser</w:t>
+      </w:r>
+    </w:p>
+    <w:p>
+      <w:pPr>
+        <w:rPr/>
+      </w:pPr>
+      <w:r>
+        <w:rPr>
+          <w:rtl w:val="0"/>
+        </w:rPr>
+        <w:t xml:space="preserve">  # imagePassword: turbopassword</w:t>
+      </w:r>
+    </w:p>
+    <w:p>
+      <w:pPr>
+        <w:rPr>
+          <w:color w:val="ff0000"/>
+        </w:rPr>
+      </w:pPr>
+      <w:r>
+        <w:rPr>
+          <w:rtl w:val="0"/>
+        </w:rPr>
+        <w:t xml:space="preserve">    repository: </w:t>
+      </w:r>
+      <w:r>
+        <w:rPr>
+          <w:color w:val="ff0000"/>
+          <w:rtl w:val="0"/>
+        </w:rPr>
+        <w:t xml:space="preserve">localhost:5000/turbonomic</w:t>
       </w:r>
     </w:p>
     <w:p>
@@ -579,6 +708,102 @@
     </w:p>
     <w:p>
       <w:pPr>
+        <w:rPr>
+          <w:color w:val="ff0000"/>
+        </w:rPr>
+      </w:pPr>
+      <w:r>
+        <w:rPr>
+          <w:rtl w:val="0"/>
+        </w:rPr>
+        <w:t xml:space="preserve">    storageClassName: </w:t>
+      </w:r>
+      <w:r>
+        <w:rPr>
+          <w:color w:val="ff0000"/>
+          <w:rtl w:val="0"/>
+        </w:rPr>
+        <w:t xml:space="preserve">turbo-tsmc-storage</w:t>
+      </w:r>
+    </w:p>
+    <w:p>
+      <w:pPr>
+        <w:rPr/>
+      </w:pPr>
+      <w:r>
+        <w:rPr>
+          <w:rtl w:val="0"/>
+        </w:rPr>
+        <w:t xml:space="preserve">    ingress:</w:t>
+      </w:r>
+    </w:p>
+    <w:p>
+      <w:pPr>
+        <w:rPr/>
+      </w:pPr>
+      <w:r>
+        <w:rPr>
+          <w:rtl w:val="0"/>
+        </w:rPr>
+        <w:t xml:space="preserve">      annotations:</w:t>
+      </w:r>
+    </w:p>
+    <w:p>
+      <w:pPr>
+        <w:rPr/>
+      </w:pPr>
+      <w:r>
+        <w:rPr>
+          <w:rtl w:val="0"/>
+        </w:rPr>
+        <w:t xml:space="preserve">        cloud.google.com/load-balancer-type: "Internal"</w:t>
+      </w:r>
+    </w:p>
+    <w:p>
+      <w:pPr>
+        <w:rPr/>
+      </w:pPr>
+      <w:r>
+        <w:rPr>
+          <w:rtl w:val="0"/>
+        </w:rPr>
+      </w:r>
+    </w:p>
+    <w:p>
+      <w:pPr>
+        <w:rPr/>
+      </w:pPr>
+      <w:r>
+        <w:rPr>
+          <w:rtl w:val="0"/>
+        </w:rPr>
+        <w:t xml:space="preserve">    nginx:</w:t>
+      </w:r>
+    </w:p>
+    <w:p>
+      <w:pPr>
+        <w:rPr/>
+      </w:pPr>
+      <w:r>
+        <w:rPr>
+          <w:rtl w:val="0"/>
+        </w:rPr>
+        <w:t xml:space="preserve">      nginxIsPrimaryIngress: true</w:t>
+      </w:r>
+    </w:p>
+    <w:p>
+      <w:pPr>
+        <w:rPr/>
+      </w:pPr>
+      <w:r>
+        <w:rPr>
+          <w:rtl w:val="0"/>
+        </w:rPr>
+        <w:t xml:space="preserve">      externalTrafficPolicy: Cluster</w:t>
+      </w:r>
+    </w:p>
+    <w:p>
+      <w:pPr>
         <w:rPr/>
       </w:pPr>
       <w:r>
@@ -682,38 +907,40 @@
         <w:rPr>
           <w:rtl w:val="0"/>
         </w:rPr>
-        <w:t xml:space="preserve">        image: localhost:5000/turbonomic/kubeturbo:8.5.7</w:t>
-      </w:r>
-    </w:p>
-    <w:p>
-      <w:pPr>
-        <w:rPr/>
-      </w:pPr>
-      <w:r>
-        <w:rPr>
-          <w:rtl w:val="0"/>
-        </w:rPr>
-      </w:r>
-    </w:p>
-    <w:p>
-      <w:pPr>
-        <w:rPr/>
-      </w:pPr>
-      <w:r>
-        <w:rPr>
-          <w:rtl w:val="0"/>
-        </w:rPr>
-      </w:r>
-    </w:p>
-    <w:p>
-      <w:pPr>
-        <w:rPr/>
-      </w:pPr>
-      <w:r>
-        <w:rPr>
-          <w:rtl w:val="0"/>
-        </w:rPr>
-        <w:t xml:space="preserve">Stpe.6</w:t>
+        <w:t xml:space="preserve">        image: </w:t>
+      </w:r>
+      <w:r>
+        <w:rPr>
+          <w:color w:val="ff0000"/>
+          <w:rtl w:val="0"/>
+        </w:rPr>
+        <w:t xml:space="preserve">localhost:5000</w:t>
+      </w:r>
+      <w:r>
+        <w:rPr>
+          <w:rtl w:val="0"/>
+        </w:rPr>
+        <w:t xml:space="preserve">/turbonomic/kubeturbo:8.5.7</w:t>
+      </w:r>
+    </w:p>
+    <w:p>
+      <w:pPr>
+        <w:rPr/>
+      </w:pPr>
+      <w:r>
+        <w:rPr>
+          <w:rtl w:val="0"/>
+        </w:rPr>
+      </w:r>
+    </w:p>
+    <w:p>
+      <w:pPr>
+        <w:rPr/>
+      </w:pPr>
+      <w:r>
+        <w:rPr>
+          <w:rtl w:val="0"/>
+        </w:rPr>
       </w:r>
     </w:p>
     <w:p>
@@ -725,18 +952,544 @@
           <w:rFonts w:ascii="Arial Unicode MS" w:cs="Arial Unicode MS" w:eastAsia="Arial Unicode MS" w:hAnsi="Arial Unicode MS"/>
           <w:rtl w:val="0"/>
         </w:rPr>
-        <w:t xml:space="preserve">依據Turbo安裝手冊進行安裝: ibm-turbo-Installation-guide</w:t>
-      </w:r>
-    </w:p>
-    <w:p>
-      <w:pPr>
-        <w:rPr/>
-      </w:pPr>
-      <w:r>
-        <w:rPr>
-          <w:rtl w:val="0"/>
-        </w:rPr>
-        <w:t xml:space="preserve">https://docs.google.com/document/d/1Wjn7g_pFtIqhN5Uyj5mULmIrtf7o7Jq4tDtp4V1Ovyc/edit</w:t>
+        <w:t xml:space="preserve">Run Turbo Deployment Script - 執行Turbo安裝Script於監控平台</w:t>
+      </w:r>
+    </w:p>
+    <w:p>
+      <w:pPr>
+        <w:rPr/>
+      </w:pPr>
+      <w:r>
+        <w:rPr>
+          <w:rtl w:val="0"/>
+        </w:rPr>
+        <w:t xml:space="preserve">==================================================</w:t>
+      </w:r>
+    </w:p>
+    <w:p>
+      <w:pPr>
+        <w:rPr/>
+      </w:pPr>
+      <w:r>
+        <w:rPr>
+          <w:rtl w:val="0"/>
+        </w:rPr>
+        <w:t xml:space="preserve">cd ibm/turbo-script/</w:t>
+      </w:r>
+    </w:p>
+    <w:p>
+      <w:pPr>
+        <w:rPr/>
+      </w:pPr>
+      <w:r>
+        <w:rPr>
+          <w:rtl w:val="0"/>
+        </w:rPr>
+        <w:t xml:space="preserve">sh ./run_turbo_setup.sh</w:t>
+      </w:r>
+    </w:p>
+    <w:p>
+      <w:pPr>
+        <w:rPr/>
+      </w:pPr>
+      <w:r>
+        <w:rPr>
+          <w:rtl w:val="0"/>
+        </w:rPr>
+      </w:r>
+    </w:p>
+    <w:p>
+      <w:pPr>
+        <w:rPr/>
+      </w:pPr>
+      <w:r>
+        <w:rPr>
+          <w:rtl w:val="0"/>
+        </w:rPr>
+      </w:r>
+    </w:p>
+    <w:p>
+      <w:pPr>
+        <w:rPr/>
+      </w:pPr>
+      <w:r>
+        <w:rPr>
+          <w:rFonts w:ascii="Arial Unicode MS" w:cs="Arial Unicode MS" w:eastAsia="Arial Unicode MS" w:hAnsi="Arial Unicode MS"/>
+          <w:rtl w:val="0"/>
+        </w:rPr>
+        <w:t xml:space="preserve">Run Kubeturbo Deployment Script - 執行Kubeturbo安裝Script於監控節點</w:t>
+      </w:r>
+    </w:p>
+    <w:p>
+      <w:pPr>
+        <w:rPr/>
+      </w:pPr>
+      <w:r>
+        <w:rPr>
+          <w:rtl w:val="0"/>
+        </w:rPr>
+        <w:t xml:space="preserve">==================================================</w:t>
+      </w:r>
+    </w:p>
+    <w:p>
+      <w:pPr>
+        <w:rPr>
+          <w:color w:val="0000ff"/>
+        </w:rPr>
+      </w:pPr>
+      <w:r>
+        <w:rPr>
+          <w:rFonts w:ascii="Arial Unicode MS" w:cs="Arial Unicode MS" w:eastAsia="Arial Unicode MS" w:hAnsi="Arial Unicode MS"/>
+          <w:color w:val="0000ff"/>
+          <w:rtl w:val="0"/>
+        </w:rPr>
+        <w:t xml:space="preserve">每台節點需先設定turboServer, opsManagerUserName, opsManagerPassword, targetName紅色部分</w:t>
+      </w:r>
+    </w:p>
+    <w:p>
+      <w:pPr>
+        <w:rPr/>
+      </w:pPr>
+      <w:r>
+        <w:rPr>
+          <w:rtl w:val="0"/>
+        </w:rPr>
+        <w:t xml:space="preserve">cd ibm/kubeturbo-script/</w:t>
+      </w:r>
+    </w:p>
+    <w:p>
+      <w:pPr>
+        <w:rPr/>
+      </w:pPr>
+      <w:r>
+        <w:rPr>
+          <w:rtl w:val="0"/>
+        </w:rPr>
+        <w:t xml:space="preserve">vim turboConfig.yaml</w:t>
+      </w:r>
+      <w:r>
+        <w:rPr>
+          <w:rtl w:val="0"/>
+        </w:rPr>
+      </w:r>
+    </w:p>
+    <w:p>
+      <w:pPr>
+        <w:rPr/>
+      </w:pPr>
+      <w:r>
+        <w:rPr>
+          <w:rtl w:val="0"/>
+        </w:rPr>
+      </w:r>
+    </w:p>
+    <w:p>
+      <w:pPr>
+        <w:rPr/>
+      </w:pPr>
+      <w:r>
+        <w:rPr>
+          <w:rtl w:val="0"/>
+        </w:rPr>
+        <w:t xml:space="preserve">turbo.config: |-</w:t>
+      </w:r>
+    </w:p>
+    <w:p>
+      <w:pPr>
+        <w:rPr/>
+      </w:pPr>
+      <w:r>
+        <w:rPr>
+          <w:rtl w:val="0"/>
+        </w:rPr>
+        <w:t xml:space="preserve">    {</w:t>
+      </w:r>
+    </w:p>
+    <w:p>
+      <w:pPr>
+        <w:rPr/>
+      </w:pPr>
+      <w:r>
+        <w:rPr>
+          <w:rtl w:val="0"/>
+        </w:rPr>
+        <w:t xml:space="preserve">        "communicationConfig": {</w:t>
+      </w:r>
+    </w:p>
+    <w:p>
+      <w:pPr>
+        <w:rPr/>
+      </w:pPr>
+      <w:r>
+        <w:rPr>
+          <w:rtl w:val="0"/>
+        </w:rPr>
+        <w:t xml:space="preserve">            "serverMeta": {</w:t>
+      </w:r>
+    </w:p>
+    <w:p>
+      <w:pPr>
+        <w:rPr/>
+      </w:pPr>
+      <w:r>
+        <w:rPr>
+          <w:rtl w:val="0"/>
+        </w:rPr>
+        <w:t xml:space="preserve">                "version": "8.0",</w:t>
+      </w:r>
+    </w:p>
+    <w:p>
+      <w:pPr>
+        <w:rPr/>
+      </w:pPr>
+      <w:r>
+        <w:rPr>
+          <w:rtl w:val="0"/>
+        </w:rPr>
+        <w:t xml:space="preserve">                "turboServer": "</w:t>
+      </w:r>
+      <w:r>
+        <w:rPr>
+          <w:color w:val="ff0000"/>
+          <w:rtl w:val="0"/>
+        </w:rPr>
+        <w:t xml:space="preserve">https://&lt;Turbo_server_URL&gt;</w:t>
+      </w:r>
+      <w:r>
+        <w:rPr>
+          <w:rtl w:val="0"/>
+        </w:rPr>
+        <w:t xml:space="preserve">"</w:t>
+      </w:r>
+    </w:p>
+    <w:p>
+      <w:pPr>
+        <w:rPr/>
+      </w:pPr>
+      <w:r>
+        <w:rPr>
+          <w:rtl w:val="0"/>
+        </w:rPr>
+        <w:t xml:space="preserve">            },</w:t>
+      </w:r>
+    </w:p>
+    <w:p>
+      <w:pPr>
+        <w:rPr/>
+      </w:pPr>
+      <w:r>
+        <w:rPr>
+          <w:rtl w:val="0"/>
+        </w:rPr>
+        <w:t xml:space="preserve">            "restAPIConfig": {</w:t>
+      </w:r>
+    </w:p>
+    <w:p>
+      <w:pPr>
+        <w:rPr/>
+      </w:pPr>
+      <w:r>
+        <w:rPr>
+          <w:rtl w:val="0"/>
+        </w:rPr>
+        <w:t xml:space="preserve">                "opsManagerUserName": "</w:t>
+      </w:r>
+      <w:r>
+        <w:rPr>
+          <w:color w:val="ff0000"/>
+          <w:rtl w:val="0"/>
+        </w:rPr>
+        <w:t xml:space="preserve">&lt;Turbo_username&gt;</w:t>
+      </w:r>
+      <w:r>
+        <w:rPr>
+          <w:rtl w:val="0"/>
+        </w:rPr>
+        <w:t xml:space="preserve">",</w:t>
+      </w:r>
+    </w:p>
+    <w:p>
+      <w:pPr>
+        <w:rPr/>
+      </w:pPr>
+      <w:r>
+        <w:rPr>
+          <w:rtl w:val="0"/>
+        </w:rPr>
+        <w:t xml:space="preserve">                "opsManagerPassword": "</w:t>
+      </w:r>
+      <w:r>
+        <w:rPr>
+          <w:color w:val="ff0000"/>
+          <w:rtl w:val="0"/>
+        </w:rPr>
+        <w:t xml:space="preserve">&lt;Turbo_password&gt;</w:t>
+      </w:r>
+      <w:r>
+        <w:rPr>
+          <w:rtl w:val="0"/>
+        </w:rPr>
+        <w:t xml:space="preserve">"</w:t>
+      </w:r>
+    </w:p>
+    <w:p>
+      <w:pPr>
+        <w:rPr/>
+      </w:pPr>
+      <w:r>
+        <w:rPr>
+          <w:rtl w:val="0"/>
+        </w:rPr>
+        <w:t xml:space="preserve">            }</w:t>
+      </w:r>
+    </w:p>
+    <w:p>
+      <w:pPr>
+        <w:rPr/>
+      </w:pPr>
+      <w:r>
+        <w:rPr>
+          <w:rtl w:val="0"/>
+        </w:rPr>
+        <w:t xml:space="preserve">        },</w:t>
+      </w:r>
+    </w:p>
+    <w:p>
+      <w:pPr>
+        <w:rPr/>
+      </w:pPr>
+      <w:r>
+        <w:rPr>
+          <w:rtl w:val="0"/>
+        </w:rPr>
+        <w:t xml:space="preserve">        "targetConfig": {</w:t>
+      </w:r>
+    </w:p>
+    <w:p>
+      <w:pPr>
+        <w:rPr/>
+      </w:pPr>
+      <w:r>
+        <w:rPr>
+          <w:rtl w:val="0"/>
+        </w:rPr>
+        <w:t xml:space="preserve">            "targetName": "</w:t>
+      </w:r>
+      <w:r>
+        <w:rPr>
+          <w:color w:val="ff0000"/>
+          <w:rtl w:val="0"/>
+        </w:rPr>
+        <w:t xml:space="preserve">GKE POV</w:t>
+      </w:r>
+      <w:r>
+        <w:rPr>
+          <w:rtl w:val="0"/>
+        </w:rPr>
+        <w:t xml:space="preserve">"</w:t>
+      </w:r>
+    </w:p>
+    <w:p>
+      <w:pPr>
+        <w:rPr/>
+      </w:pPr>
+      <w:r>
+        <w:rPr>
+          <w:rtl w:val="0"/>
+        </w:rPr>
+        <w:t xml:space="preserve">        },</w:t>
+      </w:r>
+    </w:p>
+    <w:p>
+      <w:pPr>
+        <w:rPr/>
+      </w:pPr>
+      <w:r>
+        <w:rPr>
+          <w:rtl w:val="0"/>
+        </w:rPr>
+        <w:t xml:space="preserve">        "HANodeConfig": {</w:t>
+      </w:r>
+    </w:p>
+    <w:p>
+      <w:pPr>
+        <w:rPr/>
+      </w:pPr>
+      <w:r>
+        <w:rPr>
+          <w:rtl w:val="0"/>
+        </w:rPr>
+        <w:t xml:space="preserve">            "nodeRoles": [ "master" ]</w:t>
+      </w:r>
+    </w:p>
+    <w:p>
+      <w:pPr>
+        <w:rPr/>
+      </w:pPr>
+      <w:r>
+        <w:rPr>
+          <w:rtl w:val="0"/>
+        </w:rPr>
+        <w:t xml:space="preserve">        },</w:t>
+      </w:r>
+    </w:p>
+    <w:p>
+      <w:pPr>
+        <w:rPr/>
+      </w:pPr>
+      <w:r>
+        <w:rPr>
+          <w:rtl w:val="0"/>
+        </w:rPr>
+        <w:t xml:space="preserve">        "annotationWhitelist": {</w:t>
+      </w:r>
+    </w:p>
+    <w:p>
+      <w:pPr>
+        <w:rPr/>
+      </w:pPr>
+      <w:r>
+        <w:rPr>
+          <w:rtl w:val="0"/>
+        </w:rPr>
+        <w:t xml:space="preserve">            "containerSpec": "&lt;regex&gt;",</w:t>
+      </w:r>
+    </w:p>
+    <w:p>
+      <w:pPr>
+        <w:rPr/>
+      </w:pPr>
+      <w:r>
+        <w:rPr>
+          <w:rtl w:val="0"/>
+        </w:rPr>
+        <w:t xml:space="preserve">            "namespace": "&lt;regex&gt;",</w:t>
+      </w:r>
+    </w:p>
+    <w:p>
+      <w:pPr>
+        <w:rPr/>
+      </w:pPr>
+      <w:r>
+        <w:rPr>
+          <w:rtl w:val="0"/>
+        </w:rPr>
+        <w:t xml:space="preserve">            "workloadController": "&lt;regex&gt;"</w:t>
+      </w:r>
+    </w:p>
+    <w:p>
+      <w:pPr>
+        <w:rPr/>
+      </w:pPr>
+      <w:r>
+        <w:rPr>
+          <w:rtl w:val="0"/>
+        </w:rPr>
+        <w:t xml:space="preserve">        }</w:t>
+      </w:r>
+    </w:p>
+    <w:p>
+      <w:pPr>
+        <w:rPr/>
+      </w:pPr>
+      <w:r>
+        <w:rPr>
+          <w:rtl w:val="0"/>
+        </w:rPr>
+        <w:t xml:space="preserve">    }</w:t>
+      </w:r>
+    </w:p>
+    <w:p>
+      <w:pPr>
+        <w:rPr/>
+      </w:pPr>
+      <w:r>
+        <w:rPr>
+          <w:rtl w:val="0"/>
+        </w:rPr>
+      </w:r>
+    </w:p>
+    <w:p>
+      <w:pPr>
+        <w:rPr/>
+      </w:pPr>
+      <w:r>
+        <w:rPr>
+          <w:rFonts w:ascii="Arial Unicode MS" w:cs="Arial Unicode MS" w:eastAsia="Arial Unicode MS" w:hAnsi="Arial Unicode MS"/>
+          <w:rtl w:val="0"/>
+        </w:rPr>
+        <w:t xml:space="preserve">設定完後執行安裝Script</w:t>
+      </w:r>
+    </w:p>
+    <w:p>
+      <w:pPr>
+        <w:rPr/>
+      </w:pPr>
+      <w:r>
+        <w:rPr>
+          <w:rtl w:val="0"/>
+        </w:rPr>
+        <w:t xml:space="preserve">sh ./run_kubeturbo_setup.sh</w:t>
+      </w:r>
+    </w:p>
+    <w:p>
+      <w:pPr>
+        <w:rPr/>
+      </w:pPr>
+      <w:r>
+        <w:rPr>
+          <w:rtl w:val="0"/>
+        </w:rPr>
+      </w:r>
+    </w:p>
+    <w:p>
+      <w:pPr>
+        <w:rPr/>
+      </w:pPr>
+      <w:r>
+        <w:rPr>
+          <w:rtl w:val="0"/>
+        </w:rPr>
+      </w:r>
+    </w:p>
+    <w:p>
+      <w:pPr>
+        <w:rPr/>
+      </w:pPr>
+      <w:r>
+        <w:rPr>
+          <w:rtl w:val="0"/>
+        </w:rPr>
+      </w:r>
+    </w:p>
+    <w:p>
+      <w:pPr>
+        <w:rPr/>
+      </w:pPr>
+      <w:r>
+        <w:rPr>
+          <w:rtl w:val="0"/>
+        </w:rPr>
+      </w:r>
+    </w:p>
+    <w:p>
+      <w:pPr>
+        <w:rPr/>
+      </w:pPr>
+      <w:r>
+        <w:rPr>
+          <w:rtl w:val="0"/>
+        </w:rPr>
+      </w:r>
+    </w:p>
+    <w:p>
+      <w:pPr>
+        <w:rPr/>
+      </w:pPr>
+      <w:r>
+        <w:rPr>
+          <w:rtl w:val="0"/>
+        </w:rPr>
       </w:r>
     </w:p>
     <w:p>

</xml_diff>